<commit_message>
add topic 2 tasks 1,2,3
</commit_message>
<xml_diff>
--- a/TP-KB-232-Artem-Plotnikov-Ipr.docx
+++ b/TP-KB-232-Artem-Plotnikov-Ipr.docx
@@ -1268,6 +1268,7 @@
       </w:pPr>
       <w:r>
         <w:rPr>
+          <w:noProof/>
           <w:lang w:val="uk-UA"/>
         </w:rPr>
         <w:drawing>
@@ -1315,6 +1316,7 @@
       </w:pPr>
       <w:r>
         <w:rPr>
+          <w:noProof/>
           <w:lang w:val="uk-UA"/>
         </w:rPr>
         <w:drawing>
@@ -1866,6 +1868,7 @@
       </w:pPr>
       <w:r>
         <w:rPr>
+          <w:noProof/>
           <w:lang w:val="uk-UA"/>
         </w:rPr>
         <w:drawing>
@@ -1974,6 +1977,7 @@
       </w:pPr>
       <w:r>
         <w:rPr>
+          <w:noProof/>
           <w:lang w:val="ru-RU"/>
         </w:rPr>
         <w:drawing>
@@ -2013,6 +2017,1205 @@
         </w:drawing>
       </w:r>
     </w:p>
+    <w:p>
+      <w:pPr>
+        <w:spacing w:line="259" w:lineRule="auto"/>
+        <w:ind w:firstLine="0"/>
+        <w:jc w:val="left"/>
+        <w:rPr>
+          <w:lang w:val="ru-RU"/>
+        </w:rPr>
+      </w:pPr>
+      <w:r>
+        <w:rPr>
+          <w:lang w:val="ru-RU"/>
+        </w:rPr>
+        <w:br w:type="page"/>
+      </w:r>
+    </w:p>
+    <w:p>
+      <w:pPr>
+        <w:jc w:val="right"/>
+      </w:pPr>
+      <w:r>
+        <w:rPr>
+          <w:lang w:val="uk-UA"/>
+        </w:rPr>
+        <w:lastRenderedPageBreak/>
+        <w:t>Звіт до Теми №</w:t>
+      </w:r>
+      <w:r>
+        <w:t>2</w:t>
+      </w:r>
+    </w:p>
+    <w:p>
+      <w:pPr>
+        <w:jc w:val="right"/>
+        <w:rPr>
+          <w:lang w:val="uk-UA"/>
+        </w:rPr>
+      </w:pPr>
+      <w:r>
+        <w:rPr>
+          <w:lang w:val="uk-UA"/>
+        </w:rPr>
+        <w:t>Умовний перехід</w:t>
+      </w:r>
+    </w:p>
+    <w:p>
+      <w:pPr>
+        <w:rPr>
+          <w:lang w:val="uk-UA"/>
+        </w:rPr>
+      </w:pPr>
+      <w:r>
+        <w:rPr>
+          <w:lang w:val="uk-UA"/>
+        </w:rPr>
+        <w:t>Під час виконання практичного завдання до Теми №</w:t>
+      </w:r>
+      <w:r>
+        <w:rPr>
+          <w:lang w:val="uk-UA"/>
+        </w:rPr>
+        <w:t>2</w:t>
+      </w:r>
+      <w:r>
+        <w:rPr>
+          <w:lang w:val="uk-UA"/>
+        </w:rPr>
+        <w:t xml:space="preserve"> було надано варіанти рішення до наступних задач:</w:t>
+      </w:r>
+    </w:p>
+    <w:p>
+      <w:pPr>
+        <w:rPr>
+          <w:b/>
+          <w:bCs/>
+          <w:lang w:val="uk-UA"/>
+        </w:rPr>
+      </w:pPr>
+      <w:r>
+        <w:rPr>
+          <w:b/>
+          <w:bCs/>
+          <w:lang w:val="uk-UA"/>
+        </w:rPr>
+        <w:t>Пошук коренів</w:t>
+      </w:r>
+    </w:p>
+    <w:p>
+      <w:pPr>
+        <w:rPr>
+          <w:lang w:val="uk-UA"/>
+        </w:rPr>
+      </w:pPr>
+      <w:r>
+        <w:rPr>
+          <w:lang w:val="uk-UA"/>
+        </w:rPr>
+        <w:t>Необхідно н</w:t>
+      </w:r>
+      <w:r>
+        <w:rPr>
+          <w:lang w:val="uk-UA"/>
+        </w:rPr>
+        <w:t>аписати функцію пошуку коренів квадратного рівняння використовуючи функцію розрахунку дискримінанту з попередньої теми та умовні переходи.</w:t>
+      </w:r>
+    </w:p>
+    <w:p>
+      <w:pPr>
+        <w:rPr>
+          <w:lang w:val="uk-UA"/>
+        </w:rPr>
+      </w:pPr>
+      <w:r>
+        <w:rPr>
+          <w:lang w:val="uk-UA"/>
+        </w:rPr>
+        <w:t>Хід виконання завдання:</w:t>
+      </w:r>
+    </w:p>
+    <w:p>
+      <w:pPr>
+        <w:rPr>
+          <w:lang w:val="uk-UA"/>
+        </w:rPr>
+      </w:pPr>
+      <w:r>
+        <w:rPr>
+          <w:lang w:val="uk-UA"/>
+        </w:rPr>
+        <w:t xml:space="preserve">Використовую </w:t>
+      </w:r>
+      <w:r>
+        <w:rPr>
+          <w:lang w:val="uk-UA"/>
+        </w:rPr>
+        <w:t xml:space="preserve">наступні конструкції: </w:t>
+      </w:r>
+      <w:r>
+        <w:t>if</w:t>
+      </w:r>
+      <w:r>
+        <w:rPr>
+          <w:lang w:val="uk-UA"/>
+        </w:rPr>
+        <w:t xml:space="preserve"> </w:t>
+      </w:r>
+      <w:r>
+        <w:t>D</w:t>
+      </w:r>
+      <w:r>
+        <w:rPr>
+          <w:lang w:val="uk-UA"/>
+        </w:rPr>
+        <w:t xml:space="preserve"> &gt; 0,</w:t>
+      </w:r>
+      <w:r>
+        <w:rPr>
+          <w:lang w:val="uk-UA"/>
+        </w:rPr>
+        <w:t xml:space="preserve"> </w:t>
+      </w:r>
+      <w:r>
+        <w:rPr>
+          <w:lang w:val="uk-UA"/>
+        </w:rPr>
+        <w:t xml:space="preserve"> </w:t>
+      </w:r>
+      <w:r>
+        <w:t>print</w:t>
+      </w:r>
+      <w:r>
+        <w:rPr>
+          <w:lang w:val="uk-UA"/>
+        </w:rPr>
+        <w:t xml:space="preserve"> </w:t>
+      </w:r>
+      <w:r>
+        <w:rPr>
+          <w:lang w:val="uk-UA"/>
+        </w:rPr>
+        <w:t>два</w:t>
+      </w:r>
+      <w:r>
+        <w:rPr>
+          <w:lang w:val="uk-UA"/>
+        </w:rPr>
+        <w:t xml:space="preserve"> </w:t>
+      </w:r>
+      <w:r>
+        <w:rPr>
+          <w:lang w:val="uk-UA"/>
+        </w:rPr>
+        <w:t xml:space="preserve">корені рівняння, </w:t>
+      </w:r>
+      <w:proofErr w:type="spellStart"/>
+      <w:r>
+        <w:t>elif</w:t>
+      </w:r>
+      <w:proofErr w:type="spellEnd"/>
+      <w:r>
+        <w:rPr>
+          <w:lang w:val="uk-UA"/>
+        </w:rPr>
+        <w:t xml:space="preserve"> </w:t>
+      </w:r>
+      <w:r>
+        <w:t>D</w:t>
+      </w:r>
+      <w:r>
+        <w:rPr>
+          <w:lang w:val="uk-UA"/>
+        </w:rPr>
+        <w:t xml:space="preserve"> == 0 </w:t>
+      </w:r>
+      <w:r>
+        <w:t>print</w:t>
+      </w:r>
+      <w:r>
+        <w:rPr>
+          <w:lang w:val="uk-UA"/>
+        </w:rPr>
+        <w:t xml:space="preserve"> </w:t>
+      </w:r>
+      <w:r>
+        <w:rPr>
+          <w:lang w:val="uk-UA"/>
+        </w:rPr>
+        <w:t xml:space="preserve">один корінь, </w:t>
+      </w:r>
+      <w:r>
+        <w:t>else</w:t>
+      </w:r>
+      <w:r>
+        <w:rPr>
+          <w:lang w:val="uk-UA"/>
+        </w:rPr>
+        <w:t xml:space="preserve"> </w:t>
+      </w:r>
+      <w:r>
+        <w:t>print</w:t>
+      </w:r>
+      <w:r>
+        <w:rPr>
+          <w:lang w:val="uk-UA"/>
+        </w:rPr>
+        <w:t xml:space="preserve"> </w:t>
+      </w:r>
+      <w:r>
+        <w:rPr>
+          <w:lang w:val="uk-UA"/>
+        </w:rPr>
+        <w:t>дійсних коренів не існує</w:t>
+      </w:r>
+    </w:p>
+    <w:p>
+      <w:pPr>
+        <w:jc w:val="center"/>
+        <w:rPr>
+          <w:lang w:val="uk-UA"/>
+        </w:rPr>
+      </w:pPr>
+      <w:r>
+        <w:rPr>
+          <w:lang w:val="uk-UA"/>
+        </w:rPr>
+        <w:drawing>
+          <wp:inline distT="0" distB="0" distL="0" distR="0" wp14:anchorId="5E5E6FD3" wp14:editId="7A3691BB">
+            <wp:extent cx="4701540" cy="3982245"/>
+            <wp:effectExtent l="0" t="0" r="3810" b="0"/>
+            <wp:docPr id="3" name="Рисунок 3"/>
+            <wp:cNvGraphicFramePr>
+              <a:graphicFrameLocks xmlns:a="http://schemas.openxmlformats.org/drawingml/2006/main" noChangeAspect="1"/>
+            </wp:cNvGraphicFramePr>
+            <a:graphic xmlns:a="http://schemas.openxmlformats.org/drawingml/2006/main">
+              <a:graphicData uri="http://schemas.openxmlformats.org/drawingml/2006/picture">
+                <pic:pic xmlns:pic="http://schemas.openxmlformats.org/drawingml/2006/picture">
+                  <pic:nvPicPr>
+                    <pic:cNvPr id="1" name=""/>
+                    <pic:cNvPicPr/>
+                  </pic:nvPicPr>
+                  <pic:blipFill>
+                    <a:blip r:embed="rId13"/>
+                    <a:stretch>
+                      <a:fillRect/>
+                    </a:stretch>
+                  </pic:blipFill>
+                  <pic:spPr>
+                    <a:xfrm>
+                      <a:off x="0" y="0"/>
+                      <a:ext cx="4704344" cy="3984620"/>
+                    </a:xfrm>
+                    <a:prstGeom prst="rect">
+                      <a:avLst/>
+                    </a:prstGeom>
+                  </pic:spPr>
+                </pic:pic>
+              </a:graphicData>
+            </a:graphic>
+          </wp:inline>
+        </w:drawing>
+      </w:r>
+    </w:p>
+    <w:p>
+      <w:pPr>
+        <w:rPr>
+          <w:lang w:val="uk-UA"/>
+        </w:rPr>
+      </w:pPr>
+      <w:r>
+        <w:rPr>
+          <w:lang w:val="uk-UA"/>
+        </w:rPr>
+        <w:lastRenderedPageBreak/>
+        <w:t>Текст програми:</w:t>
+      </w:r>
+    </w:p>
+    <w:tbl>
+      <w:tblPr>
+        <w:tblStyle w:val="a3"/>
+        <w:tblW w:w="0" w:type="auto"/>
+        <w:tblInd w:w="805" w:type="dxa"/>
+        <w:tblLook w:val="04A0" w:firstRow="1" w:lastRow="0" w:firstColumn="1" w:lastColumn="0" w:noHBand="0" w:noVBand="1"/>
+      </w:tblPr>
+      <w:tblGrid>
+        <w:gridCol w:w="8545"/>
+      </w:tblGrid>
+      <w:tr>
+        <w:tc>
+          <w:tcPr>
+            <w:tcW w:w="8545" w:type="dxa"/>
+          </w:tcPr>
+          <w:p>
+            <w:pPr>
+              <w:ind w:firstLine="0"/>
+              <w:rPr>
+                <w:rFonts w:ascii="Courier New" w:hAnsi="Courier New" w:cs="Courier New"/>
+                <w:sz w:val="20"/>
+                <w:szCs w:val="20"/>
+                <w:lang w:val="uk-UA"/>
+              </w:rPr>
+            </w:pPr>
+            <w:proofErr w:type="spellStart"/>
+            <w:r>
+              <w:rPr>
+                <w:rFonts w:ascii="Courier New" w:hAnsi="Courier New" w:cs="Courier New"/>
+                <w:sz w:val="20"/>
+                <w:szCs w:val="20"/>
+                <w:lang w:val="uk-UA"/>
+              </w:rPr>
+              <w:t>def</w:t>
+            </w:r>
+            <w:proofErr w:type="spellEnd"/>
+            <w:r>
+              <w:rPr>
+                <w:rFonts w:ascii="Courier New" w:hAnsi="Courier New" w:cs="Courier New"/>
+                <w:sz w:val="20"/>
+                <w:szCs w:val="20"/>
+                <w:lang w:val="uk-UA"/>
+              </w:rPr>
+              <w:t xml:space="preserve"> </w:t>
+            </w:r>
+            <w:proofErr w:type="spellStart"/>
+            <w:r>
+              <w:rPr>
+                <w:rFonts w:ascii="Courier New" w:hAnsi="Courier New" w:cs="Courier New"/>
+                <w:sz w:val="20"/>
+                <w:szCs w:val="20"/>
+                <w:lang w:val="uk-UA"/>
+              </w:rPr>
+              <w:t>find_roots</w:t>
+            </w:r>
+            <w:proofErr w:type="spellEnd"/>
+            <w:r>
+              <w:rPr>
+                <w:rFonts w:ascii="Courier New" w:hAnsi="Courier New" w:cs="Courier New"/>
+                <w:sz w:val="20"/>
+                <w:szCs w:val="20"/>
+                <w:lang w:val="uk-UA"/>
+              </w:rPr>
+              <w:t>():</w:t>
+            </w:r>
+          </w:p>
+          <w:p>
+            <w:pPr>
+              <w:ind w:firstLine="0"/>
+              <w:rPr>
+                <w:rFonts w:ascii="Courier New" w:hAnsi="Courier New" w:cs="Courier New"/>
+                <w:sz w:val="20"/>
+                <w:szCs w:val="20"/>
+                <w:lang w:val="uk-UA"/>
+              </w:rPr>
+            </w:pPr>
+            <w:r>
+              <w:rPr>
+                <w:rFonts w:ascii="Courier New" w:hAnsi="Courier New" w:cs="Courier New"/>
+                <w:sz w:val="20"/>
+                <w:szCs w:val="20"/>
+                <w:lang w:val="uk-UA"/>
+              </w:rPr>
+              <w:t xml:space="preserve">    a = </w:t>
+            </w:r>
+            <w:proofErr w:type="spellStart"/>
+            <w:r>
+              <w:rPr>
+                <w:rFonts w:ascii="Courier New" w:hAnsi="Courier New" w:cs="Courier New"/>
+                <w:sz w:val="20"/>
+                <w:szCs w:val="20"/>
+                <w:lang w:val="uk-UA"/>
+              </w:rPr>
+              <w:t>float</w:t>
+            </w:r>
+            <w:proofErr w:type="spellEnd"/>
+            <w:r>
+              <w:rPr>
+                <w:rFonts w:ascii="Courier New" w:hAnsi="Courier New" w:cs="Courier New"/>
+                <w:sz w:val="20"/>
+                <w:szCs w:val="20"/>
+                <w:lang w:val="uk-UA"/>
+              </w:rPr>
+              <w:t>(</w:t>
+            </w:r>
+            <w:proofErr w:type="spellStart"/>
+            <w:r>
+              <w:rPr>
+                <w:rFonts w:ascii="Courier New" w:hAnsi="Courier New" w:cs="Courier New"/>
+                <w:sz w:val="20"/>
+                <w:szCs w:val="20"/>
+                <w:lang w:val="uk-UA"/>
+              </w:rPr>
+              <w:t>input</w:t>
+            </w:r>
+            <w:proofErr w:type="spellEnd"/>
+            <w:r>
+              <w:rPr>
+                <w:rFonts w:ascii="Courier New" w:hAnsi="Courier New" w:cs="Courier New"/>
+                <w:sz w:val="20"/>
+                <w:szCs w:val="20"/>
+                <w:lang w:val="uk-UA"/>
+              </w:rPr>
+              <w:t>("Введіть значення a: "))</w:t>
+            </w:r>
+          </w:p>
+          <w:p>
+            <w:pPr>
+              <w:ind w:firstLine="0"/>
+              <w:rPr>
+                <w:rFonts w:ascii="Courier New" w:hAnsi="Courier New" w:cs="Courier New"/>
+                <w:sz w:val="20"/>
+                <w:szCs w:val="20"/>
+                <w:lang w:val="uk-UA"/>
+              </w:rPr>
+            </w:pPr>
+            <w:r>
+              <w:rPr>
+                <w:rFonts w:ascii="Courier New" w:hAnsi="Courier New" w:cs="Courier New"/>
+                <w:sz w:val="20"/>
+                <w:szCs w:val="20"/>
+                <w:lang w:val="uk-UA"/>
+              </w:rPr>
+              <w:t xml:space="preserve">    b = </w:t>
+            </w:r>
+            <w:proofErr w:type="spellStart"/>
+            <w:r>
+              <w:rPr>
+                <w:rFonts w:ascii="Courier New" w:hAnsi="Courier New" w:cs="Courier New"/>
+                <w:sz w:val="20"/>
+                <w:szCs w:val="20"/>
+                <w:lang w:val="uk-UA"/>
+              </w:rPr>
+              <w:t>float</w:t>
+            </w:r>
+            <w:proofErr w:type="spellEnd"/>
+            <w:r>
+              <w:rPr>
+                <w:rFonts w:ascii="Courier New" w:hAnsi="Courier New" w:cs="Courier New"/>
+                <w:sz w:val="20"/>
+                <w:szCs w:val="20"/>
+                <w:lang w:val="uk-UA"/>
+              </w:rPr>
+              <w:t>(</w:t>
+            </w:r>
+            <w:proofErr w:type="spellStart"/>
+            <w:r>
+              <w:rPr>
+                <w:rFonts w:ascii="Courier New" w:hAnsi="Courier New" w:cs="Courier New"/>
+                <w:sz w:val="20"/>
+                <w:szCs w:val="20"/>
+                <w:lang w:val="uk-UA"/>
+              </w:rPr>
+              <w:t>input</w:t>
+            </w:r>
+            <w:proofErr w:type="spellEnd"/>
+            <w:r>
+              <w:rPr>
+                <w:rFonts w:ascii="Courier New" w:hAnsi="Courier New" w:cs="Courier New"/>
+                <w:sz w:val="20"/>
+                <w:szCs w:val="20"/>
+                <w:lang w:val="uk-UA"/>
+              </w:rPr>
+              <w:t>("Введіть значення b: "))</w:t>
+            </w:r>
+          </w:p>
+          <w:p>
+            <w:pPr>
+              <w:ind w:firstLine="0"/>
+              <w:rPr>
+                <w:rFonts w:ascii="Courier New" w:hAnsi="Courier New" w:cs="Courier New"/>
+                <w:sz w:val="20"/>
+                <w:szCs w:val="20"/>
+                <w:lang w:val="uk-UA"/>
+              </w:rPr>
+            </w:pPr>
+            <w:r>
+              <w:rPr>
+                <w:rFonts w:ascii="Courier New" w:hAnsi="Courier New" w:cs="Courier New"/>
+                <w:sz w:val="20"/>
+                <w:szCs w:val="20"/>
+                <w:lang w:val="uk-UA"/>
+              </w:rPr>
+              <w:t xml:space="preserve">    c = </w:t>
+            </w:r>
+            <w:proofErr w:type="spellStart"/>
+            <w:r>
+              <w:rPr>
+                <w:rFonts w:ascii="Courier New" w:hAnsi="Courier New" w:cs="Courier New"/>
+                <w:sz w:val="20"/>
+                <w:szCs w:val="20"/>
+                <w:lang w:val="uk-UA"/>
+              </w:rPr>
+              <w:t>float</w:t>
+            </w:r>
+            <w:proofErr w:type="spellEnd"/>
+            <w:r>
+              <w:rPr>
+                <w:rFonts w:ascii="Courier New" w:hAnsi="Courier New" w:cs="Courier New"/>
+                <w:sz w:val="20"/>
+                <w:szCs w:val="20"/>
+                <w:lang w:val="uk-UA"/>
+              </w:rPr>
+              <w:t>(</w:t>
+            </w:r>
+            <w:proofErr w:type="spellStart"/>
+            <w:r>
+              <w:rPr>
+                <w:rFonts w:ascii="Courier New" w:hAnsi="Courier New" w:cs="Courier New"/>
+                <w:sz w:val="20"/>
+                <w:szCs w:val="20"/>
+                <w:lang w:val="uk-UA"/>
+              </w:rPr>
+              <w:t>input</w:t>
+            </w:r>
+            <w:proofErr w:type="spellEnd"/>
+            <w:r>
+              <w:rPr>
+                <w:rFonts w:ascii="Courier New" w:hAnsi="Courier New" w:cs="Courier New"/>
+                <w:sz w:val="20"/>
+                <w:szCs w:val="20"/>
+                <w:lang w:val="uk-UA"/>
+              </w:rPr>
+              <w:t>("Введіть значення c: "))</w:t>
+            </w:r>
+          </w:p>
+          <w:p>
+            <w:pPr>
+              <w:ind w:firstLine="0"/>
+              <w:rPr>
+                <w:rFonts w:ascii="Courier New" w:hAnsi="Courier New" w:cs="Courier New"/>
+                <w:sz w:val="20"/>
+                <w:szCs w:val="20"/>
+                <w:lang w:val="uk-UA"/>
+              </w:rPr>
+            </w:pPr>
+            <w:r>
+              <w:rPr>
+                <w:rFonts w:ascii="Courier New" w:hAnsi="Courier New" w:cs="Courier New"/>
+                <w:sz w:val="20"/>
+                <w:szCs w:val="20"/>
+                <w:lang w:val="uk-UA"/>
+              </w:rPr>
+              <w:t xml:space="preserve">    </w:t>
+            </w:r>
+          </w:p>
+          <w:p>
+            <w:pPr>
+              <w:ind w:firstLine="0"/>
+              <w:rPr>
+                <w:rFonts w:ascii="Courier New" w:hAnsi="Courier New" w:cs="Courier New"/>
+                <w:sz w:val="20"/>
+                <w:szCs w:val="20"/>
+                <w:lang w:val="uk-UA"/>
+              </w:rPr>
+            </w:pPr>
+            <w:r>
+              <w:rPr>
+                <w:rFonts w:ascii="Courier New" w:hAnsi="Courier New" w:cs="Courier New"/>
+                <w:sz w:val="20"/>
+                <w:szCs w:val="20"/>
+                <w:lang w:val="uk-UA"/>
+              </w:rPr>
+              <w:t xml:space="preserve">    </w:t>
+            </w:r>
+            <w:proofErr w:type="spellStart"/>
+            <w:r>
+              <w:rPr>
+                <w:rFonts w:ascii="Courier New" w:hAnsi="Courier New" w:cs="Courier New"/>
+                <w:sz w:val="20"/>
+                <w:szCs w:val="20"/>
+                <w:lang w:val="uk-UA"/>
+              </w:rPr>
+              <w:t>discriminant</w:t>
+            </w:r>
+            <w:proofErr w:type="spellEnd"/>
+            <w:r>
+              <w:rPr>
+                <w:rFonts w:ascii="Courier New" w:hAnsi="Courier New" w:cs="Courier New"/>
+                <w:sz w:val="20"/>
+                <w:szCs w:val="20"/>
+                <w:lang w:val="uk-UA"/>
+              </w:rPr>
+              <w:t xml:space="preserve"> = b**2 - 4*a*c</w:t>
+            </w:r>
+          </w:p>
+          <w:p>
+            <w:pPr>
+              <w:ind w:firstLine="0"/>
+              <w:rPr>
+                <w:rFonts w:ascii="Courier New" w:hAnsi="Courier New" w:cs="Courier New"/>
+                <w:sz w:val="20"/>
+                <w:szCs w:val="20"/>
+                <w:lang w:val="uk-UA"/>
+              </w:rPr>
+            </w:pPr>
+            <w:r>
+              <w:rPr>
+                <w:rFonts w:ascii="Courier New" w:hAnsi="Courier New" w:cs="Courier New"/>
+                <w:sz w:val="20"/>
+                <w:szCs w:val="20"/>
+                <w:lang w:val="uk-UA"/>
+              </w:rPr>
+              <w:t xml:space="preserve">    </w:t>
+            </w:r>
+            <w:proofErr w:type="spellStart"/>
+            <w:r>
+              <w:rPr>
+                <w:rFonts w:ascii="Courier New" w:hAnsi="Courier New" w:cs="Courier New"/>
+                <w:sz w:val="20"/>
+                <w:szCs w:val="20"/>
+                <w:lang w:val="uk-UA"/>
+              </w:rPr>
+              <w:t>print</w:t>
+            </w:r>
+            <w:proofErr w:type="spellEnd"/>
+            <w:r>
+              <w:rPr>
+                <w:rFonts w:ascii="Courier New" w:hAnsi="Courier New" w:cs="Courier New"/>
+                <w:sz w:val="20"/>
+                <w:szCs w:val="20"/>
+                <w:lang w:val="uk-UA"/>
+              </w:rPr>
+              <w:t>(</w:t>
+            </w:r>
+            <w:proofErr w:type="spellStart"/>
+            <w:r>
+              <w:rPr>
+                <w:rFonts w:ascii="Courier New" w:hAnsi="Courier New" w:cs="Courier New"/>
+                <w:sz w:val="20"/>
+                <w:szCs w:val="20"/>
+                <w:lang w:val="uk-UA"/>
+              </w:rPr>
+              <w:t>f"Дискримінант</w:t>
+            </w:r>
+            <w:proofErr w:type="spellEnd"/>
+            <w:r>
+              <w:rPr>
+                <w:rFonts w:ascii="Courier New" w:hAnsi="Courier New" w:cs="Courier New"/>
+                <w:sz w:val="20"/>
+                <w:szCs w:val="20"/>
+                <w:lang w:val="uk-UA"/>
+              </w:rPr>
+              <w:t>: {</w:t>
+            </w:r>
+            <w:proofErr w:type="spellStart"/>
+            <w:r>
+              <w:rPr>
+                <w:rFonts w:ascii="Courier New" w:hAnsi="Courier New" w:cs="Courier New"/>
+                <w:sz w:val="20"/>
+                <w:szCs w:val="20"/>
+                <w:lang w:val="uk-UA"/>
+              </w:rPr>
+              <w:t>discriminant</w:t>
+            </w:r>
+            <w:proofErr w:type="spellEnd"/>
+            <w:r>
+              <w:rPr>
+                <w:rFonts w:ascii="Courier New" w:hAnsi="Courier New" w:cs="Courier New"/>
+                <w:sz w:val="20"/>
+                <w:szCs w:val="20"/>
+                <w:lang w:val="uk-UA"/>
+              </w:rPr>
+              <w:t>}")</w:t>
+            </w:r>
+          </w:p>
+          <w:p>
+            <w:pPr>
+              <w:ind w:firstLine="0"/>
+              <w:rPr>
+                <w:rFonts w:ascii="Courier New" w:hAnsi="Courier New" w:cs="Courier New"/>
+                <w:sz w:val="20"/>
+                <w:szCs w:val="20"/>
+                <w:lang w:val="uk-UA"/>
+              </w:rPr>
+            </w:pPr>
+            <w:r>
+              <w:rPr>
+                <w:rFonts w:ascii="Courier New" w:hAnsi="Courier New" w:cs="Courier New"/>
+                <w:sz w:val="20"/>
+                <w:szCs w:val="20"/>
+                <w:lang w:val="uk-UA"/>
+              </w:rPr>
+              <w:t xml:space="preserve">    </w:t>
+            </w:r>
+          </w:p>
+          <w:p>
+            <w:pPr>
+              <w:ind w:firstLine="0"/>
+              <w:rPr>
+                <w:rFonts w:ascii="Courier New" w:hAnsi="Courier New" w:cs="Courier New"/>
+                <w:sz w:val="20"/>
+                <w:szCs w:val="20"/>
+                <w:lang w:val="uk-UA"/>
+              </w:rPr>
+            </w:pPr>
+            <w:r>
+              <w:rPr>
+                <w:rFonts w:ascii="Courier New" w:hAnsi="Courier New" w:cs="Courier New"/>
+                <w:sz w:val="20"/>
+                <w:szCs w:val="20"/>
+                <w:lang w:val="uk-UA"/>
+              </w:rPr>
+              <w:t xml:space="preserve">    </w:t>
+            </w:r>
+            <w:proofErr w:type="spellStart"/>
+            <w:r>
+              <w:rPr>
+                <w:rFonts w:ascii="Courier New" w:hAnsi="Courier New" w:cs="Courier New"/>
+                <w:sz w:val="20"/>
+                <w:szCs w:val="20"/>
+                <w:lang w:val="uk-UA"/>
+              </w:rPr>
+              <w:t>if</w:t>
+            </w:r>
+            <w:proofErr w:type="spellEnd"/>
+            <w:r>
+              <w:rPr>
+                <w:rFonts w:ascii="Courier New" w:hAnsi="Courier New" w:cs="Courier New"/>
+                <w:sz w:val="20"/>
+                <w:szCs w:val="20"/>
+                <w:lang w:val="uk-UA"/>
+              </w:rPr>
+              <w:t xml:space="preserve"> </w:t>
+            </w:r>
+            <w:proofErr w:type="spellStart"/>
+            <w:r>
+              <w:rPr>
+                <w:rFonts w:ascii="Courier New" w:hAnsi="Courier New" w:cs="Courier New"/>
+                <w:sz w:val="20"/>
+                <w:szCs w:val="20"/>
+                <w:lang w:val="uk-UA"/>
+              </w:rPr>
+              <w:t>discriminant</w:t>
+            </w:r>
+            <w:proofErr w:type="spellEnd"/>
+            <w:r>
+              <w:rPr>
+                <w:rFonts w:ascii="Courier New" w:hAnsi="Courier New" w:cs="Courier New"/>
+                <w:sz w:val="20"/>
+                <w:szCs w:val="20"/>
+                <w:lang w:val="uk-UA"/>
+              </w:rPr>
+              <w:t xml:space="preserve"> &gt; 0:</w:t>
+            </w:r>
+          </w:p>
+          <w:p>
+            <w:pPr>
+              <w:ind w:firstLine="0"/>
+              <w:rPr>
+                <w:rFonts w:ascii="Courier New" w:hAnsi="Courier New" w:cs="Courier New"/>
+                <w:sz w:val="20"/>
+                <w:szCs w:val="20"/>
+                <w:lang w:val="uk-UA"/>
+              </w:rPr>
+            </w:pPr>
+            <w:r>
+              <w:rPr>
+                <w:rFonts w:ascii="Courier New" w:hAnsi="Courier New" w:cs="Courier New"/>
+                <w:sz w:val="20"/>
+                <w:szCs w:val="20"/>
+                <w:lang w:val="uk-UA"/>
+              </w:rPr>
+              <w:t xml:space="preserve">        x1 = (-b + </w:t>
+            </w:r>
+            <w:proofErr w:type="spellStart"/>
+            <w:r>
+              <w:rPr>
+                <w:rFonts w:ascii="Courier New" w:hAnsi="Courier New" w:cs="Courier New"/>
+                <w:sz w:val="20"/>
+                <w:szCs w:val="20"/>
+                <w:lang w:val="uk-UA"/>
+              </w:rPr>
+              <w:t>discriminant</w:t>
+            </w:r>
+            <w:proofErr w:type="spellEnd"/>
+            <w:r>
+              <w:rPr>
+                <w:rFonts w:ascii="Courier New" w:hAnsi="Courier New" w:cs="Courier New"/>
+                <w:sz w:val="20"/>
+                <w:szCs w:val="20"/>
+                <w:lang w:val="uk-UA"/>
+              </w:rPr>
+              <w:t>**0.5) / (2 * a)</w:t>
+            </w:r>
+          </w:p>
+          <w:p>
+            <w:pPr>
+              <w:ind w:firstLine="0"/>
+              <w:rPr>
+                <w:rFonts w:ascii="Courier New" w:hAnsi="Courier New" w:cs="Courier New"/>
+                <w:sz w:val="20"/>
+                <w:szCs w:val="20"/>
+                <w:lang w:val="uk-UA"/>
+              </w:rPr>
+            </w:pPr>
+            <w:r>
+              <w:rPr>
+                <w:rFonts w:ascii="Courier New" w:hAnsi="Courier New" w:cs="Courier New"/>
+                <w:sz w:val="20"/>
+                <w:szCs w:val="20"/>
+                <w:lang w:val="uk-UA"/>
+              </w:rPr>
+              <w:t xml:space="preserve">        x2 = (-b - </w:t>
+            </w:r>
+            <w:proofErr w:type="spellStart"/>
+            <w:r>
+              <w:rPr>
+                <w:rFonts w:ascii="Courier New" w:hAnsi="Courier New" w:cs="Courier New"/>
+                <w:sz w:val="20"/>
+                <w:szCs w:val="20"/>
+                <w:lang w:val="uk-UA"/>
+              </w:rPr>
+              <w:t>discriminant</w:t>
+            </w:r>
+            <w:proofErr w:type="spellEnd"/>
+            <w:r>
+              <w:rPr>
+                <w:rFonts w:ascii="Courier New" w:hAnsi="Courier New" w:cs="Courier New"/>
+                <w:sz w:val="20"/>
+                <w:szCs w:val="20"/>
+                <w:lang w:val="uk-UA"/>
+              </w:rPr>
+              <w:t>**0.5) / (2 * a)</w:t>
+            </w:r>
+          </w:p>
+          <w:p>
+            <w:pPr>
+              <w:ind w:firstLine="0"/>
+              <w:rPr>
+                <w:rFonts w:ascii="Courier New" w:hAnsi="Courier New" w:cs="Courier New"/>
+                <w:sz w:val="20"/>
+                <w:szCs w:val="20"/>
+                <w:lang w:val="uk-UA"/>
+              </w:rPr>
+            </w:pPr>
+            <w:r>
+              <w:rPr>
+                <w:rFonts w:ascii="Courier New" w:hAnsi="Courier New" w:cs="Courier New"/>
+                <w:sz w:val="20"/>
+                <w:szCs w:val="20"/>
+                <w:lang w:val="uk-UA"/>
+              </w:rPr>
+              <w:t xml:space="preserve">        </w:t>
+            </w:r>
+            <w:proofErr w:type="spellStart"/>
+            <w:r>
+              <w:rPr>
+                <w:rFonts w:ascii="Courier New" w:hAnsi="Courier New" w:cs="Courier New"/>
+                <w:sz w:val="20"/>
+                <w:szCs w:val="20"/>
+                <w:lang w:val="uk-UA"/>
+              </w:rPr>
+              <w:t>print</w:t>
+            </w:r>
+            <w:proofErr w:type="spellEnd"/>
+            <w:r>
+              <w:rPr>
+                <w:rFonts w:ascii="Courier New" w:hAnsi="Courier New" w:cs="Courier New"/>
+                <w:sz w:val="20"/>
+                <w:szCs w:val="20"/>
+                <w:lang w:val="uk-UA"/>
+              </w:rPr>
+              <w:t>(</w:t>
+            </w:r>
+            <w:proofErr w:type="spellStart"/>
+            <w:r>
+              <w:rPr>
+                <w:rFonts w:ascii="Courier New" w:hAnsi="Courier New" w:cs="Courier New"/>
+                <w:sz w:val="20"/>
+                <w:szCs w:val="20"/>
+                <w:lang w:val="uk-UA"/>
+              </w:rPr>
+              <w:t>f"Корені</w:t>
+            </w:r>
+            <w:proofErr w:type="spellEnd"/>
+            <w:r>
+              <w:rPr>
+                <w:rFonts w:ascii="Courier New" w:hAnsi="Courier New" w:cs="Courier New"/>
+                <w:sz w:val="20"/>
+                <w:szCs w:val="20"/>
+                <w:lang w:val="uk-UA"/>
+              </w:rPr>
+              <w:t xml:space="preserve"> рівняння: x1 = {x1}, x2 = {x2}")</w:t>
+            </w:r>
+          </w:p>
+          <w:p>
+            <w:pPr>
+              <w:ind w:firstLine="0"/>
+              <w:rPr>
+                <w:rFonts w:ascii="Courier New" w:hAnsi="Courier New" w:cs="Courier New"/>
+                <w:sz w:val="20"/>
+                <w:szCs w:val="20"/>
+                <w:lang w:val="uk-UA"/>
+              </w:rPr>
+            </w:pPr>
+            <w:r>
+              <w:rPr>
+                <w:rFonts w:ascii="Courier New" w:hAnsi="Courier New" w:cs="Courier New"/>
+                <w:sz w:val="20"/>
+                <w:szCs w:val="20"/>
+                <w:lang w:val="uk-UA"/>
+              </w:rPr>
+              <w:t xml:space="preserve">    </w:t>
+            </w:r>
+            <w:proofErr w:type="spellStart"/>
+            <w:r>
+              <w:rPr>
+                <w:rFonts w:ascii="Courier New" w:hAnsi="Courier New" w:cs="Courier New"/>
+                <w:sz w:val="20"/>
+                <w:szCs w:val="20"/>
+                <w:lang w:val="uk-UA"/>
+              </w:rPr>
+              <w:t>elif</w:t>
+            </w:r>
+            <w:proofErr w:type="spellEnd"/>
+            <w:r>
+              <w:rPr>
+                <w:rFonts w:ascii="Courier New" w:hAnsi="Courier New" w:cs="Courier New"/>
+                <w:sz w:val="20"/>
+                <w:szCs w:val="20"/>
+                <w:lang w:val="uk-UA"/>
+              </w:rPr>
+              <w:t xml:space="preserve"> </w:t>
+            </w:r>
+            <w:proofErr w:type="spellStart"/>
+            <w:r>
+              <w:rPr>
+                <w:rFonts w:ascii="Courier New" w:hAnsi="Courier New" w:cs="Courier New"/>
+                <w:sz w:val="20"/>
+                <w:szCs w:val="20"/>
+                <w:lang w:val="uk-UA"/>
+              </w:rPr>
+              <w:t>discriminant</w:t>
+            </w:r>
+            <w:proofErr w:type="spellEnd"/>
+            <w:r>
+              <w:rPr>
+                <w:rFonts w:ascii="Courier New" w:hAnsi="Courier New" w:cs="Courier New"/>
+                <w:sz w:val="20"/>
+                <w:szCs w:val="20"/>
+                <w:lang w:val="uk-UA"/>
+              </w:rPr>
+              <w:t xml:space="preserve"> == 0:</w:t>
+            </w:r>
+          </w:p>
+          <w:p>
+            <w:pPr>
+              <w:ind w:firstLine="0"/>
+              <w:rPr>
+                <w:rFonts w:ascii="Courier New" w:hAnsi="Courier New" w:cs="Courier New"/>
+                <w:sz w:val="20"/>
+                <w:szCs w:val="20"/>
+                <w:lang w:val="uk-UA"/>
+              </w:rPr>
+            </w:pPr>
+            <w:r>
+              <w:rPr>
+                <w:rFonts w:ascii="Courier New" w:hAnsi="Courier New" w:cs="Courier New"/>
+                <w:sz w:val="20"/>
+                <w:szCs w:val="20"/>
+                <w:lang w:val="uk-UA"/>
+              </w:rPr>
+              <w:t xml:space="preserve">        x = -b / (2 * a)</w:t>
+            </w:r>
+          </w:p>
+          <w:p>
+            <w:pPr>
+              <w:ind w:firstLine="0"/>
+              <w:rPr>
+                <w:rFonts w:ascii="Courier New" w:hAnsi="Courier New" w:cs="Courier New"/>
+                <w:sz w:val="20"/>
+                <w:szCs w:val="20"/>
+                <w:lang w:val="uk-UA"/>
+              </w:rPr>
+            </w:pPr>
+            <w:r>
+              <w:rPr>
+                <w:rFonts w:ascii="Courier New" w:hAnsi="Courier New" w:cs="Courier New"/>
+                <w:sz w:val="20"/>
+                <w:szCs w:val="20"/>
+                <w:lang w:val="uk-UA"/>
+              </w:rPr>
+              <w:t xml:space="preserve">        </w:t>
+            </w:r>
+            <w:proofErr w:type="spellStart"/>
+            <w:r>
+              <w:rPr>
+                <w:rFonts w:ascii="Courier New" w:hAnsi="Courier New" w:cs="Courier New"/>
+                <w:sz w:val="20"/>
+                <w:szCs w:val="20"/>
+                <w:lang w:val="uk-UA"/>
+              </w:rPr>
+              <w:t>print</w:t>
+            </w:r>
+            <w:proofErr w:type="spellEnd"/>
+            <w:r>
+              <w:rPr>
+                <w:rFonts w:ascii="Courier New" w:hAnsi="Courier New" w:cs="Courier New"/>
+                <w:sz w:val="20"/>
+                <w:szCs w:val="20"/>
+                <w:lang w:val="uk-UA"/>
+              </w:rPr>
+              <w:t>(</w:t>
+            </w:r>
+            <w:proofErr w:type="spellStart"/>
+            <w:r>
+              <w:rPr>
+                <w:rFonts w:ascii="Courier New" w:hAnsi="Courier New" w:cs="Courier New"/>
+                <w:sz w:val="20"/>
+                <w:szCs w:val="20"/>
+                <w:lang w:val="uk-UA"/>
+              </w:rPr>
+              <w:t>f"Корінь</w:t>
+            </w:r>
+            <w:proofErr w:type="spellEnd"/>
+            <w:r>
+              <w:rPr>
+                <w:rFonts w:ascii="Courier New" w:hAnsi="Courier New" w:cs="Courier New"/>
+                <w:sz w:val="20"/>
+                <w:szCs w:val="20"/>
+                <w:lang w:val="uk-UA"/>
+              </w:rPr>
+              <w:t xml:space="preserve"> рівняння: x = {x}")</w:t>
+            </w:r>
+          </w:p>
+          <w:p>
+            <w:pPr>
+              <w:ind w:firstLine="0"/>
+              <w:rPr>
+                <w:rFonts w:ascii="Courier New" w:hAnsi="Courier New" w:cs="Courier New"/>
+                <w:sz w:val="20"/>
+                <w:szCs w:val="20"/>
+                <w:lang w:val="uk-UA"/>
+              </w:rPr>
+            </w:pPr>
+            <w:r>
+              <w:rPr>
+                <w:rFonts w:ascii="Courier New" w:hAnsi="Courier New" w:cs="Courier New"/>
+                <w:sz w:val="20"/>
+                <w:szCs w:val="20"/>
+                <w:lang w:val="uk-UA"/>
+              </w:rPr>
+              <w:t xml:space="preserve">    </w:t>
+            </w:r>
+            <w:proofErr w:type="spellStart"/>
+            <w:r>
+              <w:rPr>
+                <w:rFonts w:ascii="Courier New" w:hAnsi="Courier New" w:cs="Courier New"/>
+                <w:sz w:val="20"/>
+                <w:szCs w:val="20"/>
+                <w:lang w:val="uk-UA"/>
+              </w:rPr>
+              <w:t>else</w:t>
+            </w:r>
+            <w:proofErr w:type="spellEnd"/>
+            <w:r>
+              <w:rPr>
+                <w:rFonts w:ascii="Courier New" w:hAnsi="Courier New" w:cs="Courier New"/>
+                <w:sz w:val="20"/>
+                <w:szCs w:val="20"/>
+                <w:lang w:val="uk-UA"/>
+              </w:rPr>
+              <w:t>:</w:t>
+            </w:r>
+          </w:p>
+          <w:p>
+            <w:pPr>
+              <w:ind w:firstLine="0"/>
+              <w:rPr>
+                <w:rFonts w:ascii="Courier New" w:hAnsi="Courier New" w:cs="Courier New"/>
+                <w:sz w:val="20"/>
+                <w:szCs w:val="20"/>
+                <w:lang w:val="uk-UA"/>
+              </w:rPr>
+            </w:pPr>
+            <w:r>
+              <w:rPr>
+                <w:rFonts w:ascii="Courier New" w:hAnsi="Courier New" w:cs="Courier New"/>
+                <w:sz w:val="20"/>
+                <w:szCs w:val="20"/>
+                <w:lang w:val="uk-UA"/>
+              </w:rPr>
+              <w:t xml:space="preserve">        </w:t>
+            </w:r>
+            <w:proofErr w:type="spellStart"/>
+            <w:r>
+              <w:rPr>
+                <w:rFonts w:ascii="Courier New" w:hAnsi="Courier New" w:cs="Courier New"/>
+                <w:sz w:val="20"/>
+                <w:szCs w:val="20"/>
+                <w:lang w:val="uk-UA"/>
+              </w:rPr>
+              <w:t>print</w:t>
+            </w:r>
+            <w:proofErr w:type="spellEnd"/>
+            <w:r>
+              <w:rPr>
+                <w:rFonts w:ascii="Courier New" w:hAnsi="Courier New" w:cs="Courier New"/>
+                <w:sz w:val="20"/>
+                <w:szCs w:val="20"/>
+                <w:lang w:val="uk-UA"/>
+              </w:rPr>
+              <w:t>("Рівняння не має дійсних коренів.")</w:t>
+            </w:r>
+          </w:p>
+          <w:p>
+            <w:pPr>
+              <w:ind w:firstLine="0"/>
+              <w:rPr>
+                <w:rFonts w:ascii="Courier New" w:hAnsi="Courier New" w:cs="Courier New"/>
+                <w:sz w:val="20"/>
+                <w:szCs w:val="20"/>
+                <w:lang w:val="uk-UA"/>
+              </w:rPr>
+            </w:pPr>
+          </w:p>
+          <w:p>
+            <w:pPr>
+              <w:ind w:firstLine="0"/>
+              <w:rPr>
+                <w:rFonts w:ascii="Courier New" w:hAnsi="Courier New" w:cs="Courier New"/>
+                <w:sz w:val="20"/>
+                <w:szCs w:val="20"/>
+                <w:lang w:val="uk-UA"/>
+              </w:rPr>
+            </w:pPr>
+            <w:proofErr w:type="spellStart"/>
+            <w:r>
+              <w:rPr>
+                <w:rFonts w:ascii="Courier New" w:hAnsi="Courier New" w:cs="Courier New"/>
+                <w:sz w:val="20"/>
+                <w:szCs w:val="20"/>
+                <w:lang w:val="uk-UA"/>
+              </w:rPr>
+              <w:t>find_roots</w:t>
+            </w:r>
+            <w:proofErr w:type="spellEnd"/>
+            <w:r>
+              <w:rPr>
+                <w:rFonts w:ascii="Courier New" w:hAnsi="Courier New" w:cs="Courier New"/>
+                <w:sz w:val="20"/>
+                <w:szCs w:val="20"/>
+                <w:lang w:val="uk-UA"/>
+              </w:rPr>
+              <w:t>()</w:t>
+            </w:r>
+          </w:p>
+        </w:tc>
+      </w:tr>
+    </w:tbl>
+    <w:p>
+      <w:pPr>
+        <w:jc w:val="right"/>
+      </w:pPr>
+    </w:p>
+    <w:p>
+      <w:pPr>
+        <w:rPr>
+          <w:lang w:val="uk-UA"/>
+        </w:rPr>
+      </w:pPr>
+    </w:p>
     <w:sectPr>
       <w:pgSz w:w="12240" w:h="15840"/>
       <w:pgMar w:top="1440" w:right="1440" w:bottom="1440" w:left="1440" w:header="720" w:footer="720" w:gutter="0"/>
@@ -2026,6 +3229,92 @@
 <file path=word/numbering.xml><?xml version="1.0" encoding="utf-8"?>
 <w:numbering xmlns:wpc="http://schemas.microsoft.com/office/word/2010/wordprocessingCanvas" xmlns:cx="http://schemas.microsoft.com/office/drawing/2014/chartex" xmlns:cx1="http://schemas.microsoft.com/office/drawing/2015/9/8/chartex" xmlns:cx2="http://schemas.microsoft.com/office/drawing/2015/10/21/chartex" xmlns:cx3="http://schemas.microsoft.com/office/drawing/2016/5/9/chartex" xmlns:cx4="http://schemas.microsoft.com/office/drawing/2016/5/10/chartex" xmlns:cx5="http://schemas.microsoft.com/office/drawing/2016/5/11/chartex" xmlns:cx6="http://schemas.microsoft.com/office/drawing/2016/5/12/chartex" xmlns:cx7="http://schemas.microsoft.com/office/drawing/2016/5/13/chartex" xmlns:cx8="http://schemas.microsoft.com/office/drawing/2016/5/14/chartex" xmlns:mc="http://schemas.openxmlformats.org/markup-compatibility/2006" xmlns:aink="http://schemas.microsoft.com/office/drawing/2016/ink" xmlns:am3d="http://schemas.microsoft.com/office/drawing/2017/model3d" xmlns:o="urn:schemas-microsoft-com:office:office" xmlns:r="http://schemas.openxmlformats.org/officeDocument/2006/relationships" xmlns:m="http://schemas.openxmlformats.org/officeDocument/2006/math" xmlns:v="urn:schemas-microsoft-com:vml" xmlns:wp14="http://schemas.microsoft.com/office/word/2010/wordprocessingDrawing" xmlns:wp="http://schemas.openxmlformats.org/drawingml/2006/wordprocessingDrawing" xmlns:w10="urn:schemas-microsoft-com:office:word" xmlns:w="http://schemas.openxmlformats.org/wordprocessingml/2006/main" xmlns:w14="http://schemas.microsoft.com/office/word/2010/wordml" xmlns:w15="http://schemas.microsoft.com/office/word/2012/wordml" xmlns:w16cex="http://schemas.microsoft.com/office/word/2018/wordml/cex" xmlns:w16cid="http://schemas.microsoft.com/office/word/2016/wordml/cid" xmlns:w16="http://schemas.microsoft.com/office/word/2018/wordml" xmlns:w16sdtdh="http://schemas.microsoft.com/office/word/2020/wordml/sdtdatahash" xmlns:w16se="http://schemas.microsoft.com/office/word/2015/wordml/symex" xmlns:wpg="http://schemas.microsoft.com/office/word/2010/wordprocessingGroup" xmlns:wpi="http://schemas.microsoft.com/office/word/2010/wordprocessingInk" xmlns:wne="http://schemas.microsoft.com/office/word/2006/wordml" xmlns:wps="http://schemas.microsoft.com/office/word/2010/wordprocessingShape" mc:Ignorable="w14 w15 w16se w16cid w16 w16cex w16sdtdh wp14">
   <w:abstractNum w:abstractNumId="0" w15:restartNumberingAfterBreak="0">
+    <w:nsid w:val="61597136"/>
+    <w:multiLevelType w:val="hybridMultilevel"/>
+    <w:tmpl w:val="CBC02F5A"/>
+    <w:lvl w:ilvl="0" w:tplc="04090011">
+      <w:start w:val="1"/>
+      <w:numFmt w:val="decimal"/>
+      <w:lvlText w:val="%1)"/>
+      <w:lvlJc w:val="left"/>
+      <w:pPr>
+        <w:ind w:left="720" w:hanging="360"/>
+      </w:pPr>
+    </w:lvl>
+    <w:lvl w:ilvl="1" w:tplc="04090019">
+      <w:start w:val="1"/>
+      <w:numFmt w:val="lowerLetter"/>
+      <w:lvlText w:val="%2."/>
+      <w:lvlJc w:val="left"/>
+      <w:pPr>
+        <w:ind w:left="1440" w:hanging="360"/>
+      </w:pPr>
+    </w:lvl>
+    <w:lvl w:ilvl="2" w:tplc="0409001B">
+      <w:start w:val="1"/>
+      <w:numFmt w:val="lowerRoman"/>
+      <w:lvlText w:val="%3."/>
+      <w:lvlJc w:val="right"/>
+      <w:pPr>
+        <w:ind w:left="2160" w:hanging="180"/>
+      </w:pPr>
+    </w:lvl>
+    <w:lvl w:ilvl="3" w:tplc="0409000F">
+      <w:start w:val="1"/>
+      <w:numFmt w:val="decimal"/>
+      <w:lvlText w:val="%4."/>
+      <w:lvlJc w:val="left"/>
+      <w:pPr>
+        <w:ind w:left="2880" w:hanging="360"/>
+      </w:pPr>
+    </w:lvl>
+    <w:lvl w:ilvl="4" w:tplc="04090019">
+      <w:start w:val="1"/>
+      <w:numFmt w:val="lowerLetter"/>
+      <w:lvlText w:val="%5."/>
+      <w:lvlJc w:val="left"/>
+      <w:pPr>
+        <w:ind w:left="3600" w:hanging="360"/>
+      </w:pPr>
+    </w:lvl>
+    <w:lvl w:ilvl="5" w:tplc="0409001B">
+      <w:start w:val="1"/>
+      <w:numFmt w:val="lowerRoman"/>
+      <w:lvlText w:val="%6."/>
+      <w:lvlJc w:val="right"/>
+      <w:pPr>
+        <w:ind w:left="4320" w:hanging="180"/>
+      </w:pPr>
+    </w:lvl>
+    <w:lvl w:ilvl="6" w:tplc="0409000F">
+      <w:start w:val="1"/>
+      <w:numFmt w:val="decimal"/>
+      <w:lvlText w:val="%7."/>
+      <w:lvlJc w:val="left"/>
+      <w:pPr>
+        <w:ind w:left="5040" w:hanging="360"/>
+      </w:pPr>
+    </w:lvl>
+    <w:lvl w:ilvl="7" w:tplc="04090019">
+      <w:start w:val="1"/>
+      <w:numFmt w:val="lowerLetter"/>
+      <w:lvlText w:val="%8."/>
+      <w:lvlJc w:val="left"/>
+      <w:pPr>
+        <w:ind w:left="5760" w:hanging="360"/>
+      </w:pPr>
+    </w:lvl>
+    <w:lvl w:ilvl="8" w:tplc="0409001B">
+      <w:start w:val="1"/>
+      <w:numFmt w:val="lowerRoman"/>
+      <w:lvlText w:val="%9."/>
+      <w:lvlJc w:val="right"/>
+      <w:pPr>
+        <w:ind w:left="6480" w:hanging="180"/>
+      </w:pPr>
+    </w:lvl>
+  </w:abstractNum>
+  <w:abstractNum w:abstractNumId="1" w15:restartNumberingAfterBreak="0">
     <w:nsid w:val="6CE54FE5"/>
     <w:multiLevelType w:val="hybridMultilevel"/>
     <w:tmpl w:val="E6D05908"/>
@@ -2112,6 +3401,36 @@
     </w:lvl>
   </w:abstractNum>
   <w:num w:numId="1">
+    <w:abstractNumId w:val="1"/>
+    <w:lvlOverride w:ilvl="0">
+      <w:startOverride w:val="1"/>
+    </w:lvlOverride>
+    <w:lvlOverride w:ilvl="1">
+      <w:startOverride w:val="1"/>
+    </w:lvlOverride>
+    <w:lvlOverride w:ilvl="2">
+      <w:startOverride w:val="1"/>
+    </w:lvlOverride>
+    <w:lvlOverride w:ilvl="3">
+      <w:startOverride w:val="1"/>
+    </w:lvlOverride>
+    <w:lvlOverride w:ilvl="4">
+      <w:startOverride w:val="1"/>
+    </w:lvlOverride>
+    <w:lvlOverride w:ilvl="5">
+      <w:startOverride w:val="1"/>
+    </w:lvlOverride>
+    <w:lvlOverride w:ilvl="6">
+      <w:startOverride w:val="1"/>
+    </w:lvlOverride>
+    <w:lvlOverride w:ilvl="7">
+      <w:startOverride w:val="1"/>
+    </w:lvlOverride>
+    <w:lvlOverride w:ilvl="8">
+      <w:startOverride w:val="1"/>
+    </w:lvlOverride>
+  </w:num>
+  <w:num w:numId="2">
     <w:abstractNumId w:val="0"/>
     <w:lvlOverride w:ilvl="0">
       <w:startOverride w:val="1"/>

</xml_diff>